<commit_message>
Site final completo 2.0
</commit_message>
<xml_diff>
--- a/BIBLIOTECAS USADAS.docx
+++ b/BIBLIOTECAS USADAS.docx
@@ -35,23 +35,27 @@
       <w:r>
         <w:t xml:space="preserve">- </w:t>
       </w:r>
-      <w:proofErr w:type="spellStart"/>
-      <w:proofErr w:type="gramStart"/>
       <w:r>
         <w:t>jQuery</w:t>
       </w:r>
-      <w:proofErr w:type="spellEnd"/>
-      <w:proofErr w:type="gramEnd"/>
     </w:p>
     <w:p>
       <w:r>
         <w:t xml:space="preserve">- </w:t>
       </w:r>
-      <w:proofErr w:type="spellStart"/>
       <w:r>
         <w:t>Bootstrap</w:t>
       </w:r>
-      <w:proofErr w:type="spellEnd"/>
+    </w:p>
+    <w:p>
+      <w:pPr>
+        <w:rPr>
+          <w:u w:val="single"/>
+        </w:rPr>
+      </w:pPr>
+      <w:r>
+        <w:t>- Bulma</w:t>
+      </w:r>
     </w:p>
     <w:p>
       <w:pPr>

</xml_diff>